<commit_message>
Escopo inicial do projeto com area de login e cadastro
</commit_message>
<xml_diff>
--- a/RelatorioFinal.docx
+++ b/RelatorioFinal.docx
@@ -1,8 +1,10 @@
 
 <file path=word/document.xml><?xml version="1.0" encoding="utf-8"?>
-<w:document xmlns:wpc="http://schemas.microsoft.com/office/word/2010/wordprocessingCanvas" xmlns:cx="http://schemas.microsoft.com/office/drawing/2014/chartex" xmlns:cx1="http://schemas.microsoft.com/office/drawing/2015/9/8/chartex" xmlns:cx2="http://schemas.microsoft.com/office/drawing/2015/10/21/chartex" xmlns:cx3="http://schemas.microsoft.com/office/drawing/2016/5/9/chartex" xmlns:cx4="http://schemas.microsoft.com/office/drawing/2016/5/10/chartex" xmlns:cx5="http://schemas.microsoft.com/office/drawing/2016/5/11/chartex" xmlns:cx6="http://schemas.microsoft.com/office/drawing/2016/5/12/chartex" xmlns:cx7="http://schemas.microsoft.com/office/drawing/2016/5/13/chartex" xmlns:cx8="http://schemas.microsoft.com/office/drawing/2016/5/14/chartex" xmlns:mc="http://schemas.openxmlformats.org/markup-compatibility/2006" xmlns:aink="http://schemas.microsoft.com/office/drawing/2016/ink" xmlns:am3d="http://schemas.microsoft.com/office/drawing/2017/model3d" xmlns:o="urn:schemas-microsoft-com:office:office" xmlns:oel="http://schemas.microsoft.com/office/2019/extlst" xmlns:r="http://schemas.openxmlformats.org/officeDocument/2006/relationships" xmlns:m="http://schemas.openxmlformats.org/officeDocument/2006/math" xmlns:v="urn:schemas-microsoft-com:vml" xmlns:wp14="http://schemas.microsoft.com/office/word/2010/wordprocessingDrawing" xmlns:wp="http://schemas.openxmlformats.org/drawingml/2006/wordprocessingDrawing" xmlns:w10="urn:schemas-microsoft-com:office:word" xmlns:w="http://schemas.openxmlformats.org/wordprocessingml/2006/main" xmlns:w14="http://schemas.microsoft.com/office/word/2010/wordml" xmlns:w15="http://schemas.microsoft.com/office/word/2012/wordml" xmlns:w16cex="http://schemas.microsoft.com/office/word/2018/wordml/cex" xmlns:w16cid="http://schemas.microsoft.com/office/word/2016/wordml/cid" xmlns:w16="http://schemas.microsoft.com/office/word/2018/wordml" xmlns:w16du="http://schemas.microsoft.com/office/word/2023/wordml/word16du" xmlns:w16sdtdh="http://schemas.microsoft.com/office/word/2020/wordml/sdtdatahash" xmlns:w16sdtfl="http://schemas.microsoft.com/office/word/2024/wordml/sdtformatlock" xmlns:w16se="http://schemas.microsoft.com/office/word/2015/wordml/symex" xmlns:wpg="http://schemas.microsoft.com/office/word/2010/wordprocessingGroup" xmlns:wpi="http://schemas.microsoft.com/office/word/2010/wordprocessingInk" xmlns:wne="http://schemas.microsoft.com/office/word/2006/wordml" xmlns:wps="http://schemas.microsoft.com/office/word/2010/wordprocessingShape" mc:Ignorable="w14 w15 w16se w16cid w16 w16cex w16sdtdh w16sdtfl w16du wp14">
+<w:document xmlns:wpc="http://schemas.microsoft.com/office/word/2010/wordprocessingCanvas" xmlns:cx="http://schemas.microsoft.com/office/drawing/2014/chartex" xmlns:cx1="http://schemas.microsoft.com/office/drawing/2015/9/8/chartex" xmlns:cx2="http://schemas.microsoft.com/office/drawing/2015/10/21/chartex" xmlns:cx3="http://schemas.microsoft.com/office/drawing/2016/5/9/chartex" xmlns:cx4="http://schemas.microsoft.com/office/drawing/2016/5/10/chartex" xmlns:cx5="http://schemas.microsoft.com/office/drawing/2016/5/11/chartex" xmlns:cx6="http://schemas.microsoft.com/office/drawing/2016/5/12/chartex" xmlns:cx7="http://schemas.microsoft.com/office/drawing/2016/5/13/chartex" xmlns:cx8="http://schemas.microsoft.com/office/drawing/2016/5/14/chartex" xmlns:mc="http://schemas.openxmlformats.org/markup-compatibility/2006" xmlns:aink="http://schemas.microsoft.com/office/drawing/2016/ink" xmlns:am3d="http://schemas.microsoft.com/office/drawing/2017/model3d" xmlns:o="urn:schemas-microsoft-com:office:office" xmlns:r="http://schemas.openxmlformats.org/officeDocument/2006/relationships" xmlns:m="http://schemas.openxmlformats.org/officeDocument/2006/math" xmlns:v="urn:schemas-microsoft-com:vml" xmlns:wp14="http://schemas.microsoft.com/office/word/2010/wordprocessingDrawing" xmlns:wp="http://schemas.openxmlformats.org/drawingml/2006/wordprocessingDrawing" xmlns:w10="urn:schemas-microsoft-com:office:word" xmlns:w="http://schemas.openxmlformats.org/wordprocessingml/2006/main" xmlns:w14="http://schemas.microsoft.com/office/word/2010/wordml" xmlns:w15="http://schemas.microsoft.com/office/word/2012/wordml" xmlns:w16cex="http://schemas.microsoft.com/office/word/2018/wordml/cex" xmlns:w16cid="http://schemas.microsoft.com/office/word/2016/wordml/cid" xmlns:w16="http://schemas.microsoft.com/office/word/2018/wordml" xmlns:w16sdtdh="http://schemas.microsoft.com/office/word/2020/wordml/sdtdatahash" xmlns:w16se="http://schemas.microsoft.com/office/word/2015/wordml/symex" xmlns:wpg="http://schemas.microsoft.com/office/word/2010/wordprocessingGroup" xmlns:wpi="http://schemas.microsoft.com/office/word/2010/wordprocessingInk" xmlns:wne="http://schemas.microsoft.com/office/word/2006/wordml" xmlns:wps="http://schemas.microsoft.com/office/word/2010/wordprocessingShape" mc:Ignorable="w14 w15 w16se w16cid w16 w16cex w16sdtdh wp14">
   <w:background w:color="FFFFFF"/>
   <w:body>
+    <w:bookmarkStart w:id="0" w:name="page1"/>
+    <w:bookmarkEnd w:id="0"/>
     <w:p>
       <w:pPr>
         <w:spacing w:line="200" w:lineRule="exact"/>
@@ -10,8 +12,6 @@
           <w:rFonts w:ascii="Times New Roman" w:eastAsia="Times New Roman" w:hAnsi="Times New Roman"/>
         </w:rPr>
       </w:pPr>
-      <w:bookmarkStart w:id="0" w:name="page1"/>
-      <w:bookmarkEnd w:id="0"/>
       <w:r>
         <w:rPr>
           <w:noProof/>
@@ -79,7 +79,7 @@
               </wp:anchor>
             </w:drawing>
           </mc:Choice>
-          <mc:Fallback>
+          <mc:Fallback xmlns:w16sdtfl="http://schemas.microsoft.com/office/word/2024/wordml/sdtformatlock" xmlns:w16du="http://schemas.microsoft.com/office/word/2023/wordml/word16du" xmlns:oel="http://schemas.microsoft.com/office/2019/extlst">
             <w:pict>
               <v:line w14:anchorId="05FED36B" id="Line 3" o:spid="_x0000_s1026" style="position:absolute;z-index:-251660288;visibility:visible;mso-wrap-style:square;mso-width-percent:0;mso-height-percent:0;mso-wrap-distance-left:9pt;mso-wrap-distance-top:0;mso-wrap-distance-right:9pt;mso-wrap-distance-bottom:0;mso-position-horizontal:absolute;mso-position-horizontal-relative:page;mso-position-vertical:absolute;mso-position-vertical-relative:page;mso-width-percent:0;mso-height-percent:0;mso-width-relative:page;mso-height-relative:page" from="24pt,24.2pt" to="571.4pt,24.2pt" o:gfxdata="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" strokeweight=".16931mm">
                 <w10:wrap anchorx="page" anchory="page"/>
@@ -155,7 +155,7 @@
               </wp:anchor>
             </w:drawing>
           </mc:Choice>
-          <mc:Fallback>
+          <mc:Fallback xmlns:w16sdtfl="http://schemas.microsoft.com/office/word/2024/wordml/sdtformatlock" xmlns:w16du="http://schemas.microsoft.com/office/word/2023/wordml/word16du" xmlns:oel="http://schemas.microsoft.com/office/2019/extlst">
             <w:pict>
               <v:line w14:anchorId="71874A41" id="Line 4" o:spid="_x0000_s1026" style="position:absolute;z-index:-251659264;visibility:visible;mso-wrap-style:square;mso-width-percent:0;mso-height-percent:0;mso-wrap-distance-left:9pt;mso-wrap-distance-top:0;mso-wrap-distance-right:9pt;mso-wrap-distance-bottom:0;mso-position-horizontal:absolute;mso-position-horizontal-relative:page;mso-position-vertical:absolute;mso-position-vertical-relative:page;mso-width-percent:0;mso-height-percent:0;mso-width-relative:page;mso-height-relative:page" from="24.2pt,24pt" to="24.2pt,818pt" o:gfxdata="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" strokeweight=".16931mm">
                 <w10:wrap anchorx="page" anchory="page"/>
@@ -231,7 +231,7 @@
               </wp:anchor>
             </w:drawing>
           </mc:Choice>
-          <mc:Fallback>
+          <mc:Fallback xmlns:w16sdtfl="http://schemas.microsoft.com/office/word/2024/wordml/sdtformatlock" xmlns:w16du="http://schemas.microsoft.com/office/word/2023/wordml/word16du" xmlns:oel="http://schemas.microsoft.com/office/2019/extlst">
             <w:pict>
               <v:line w14:anchorId="55D7ECB0" id="Line 5" o:spid="_x0000_s1026" style="position:absolute;z-index:-251658240;visibility:visible;mso-wrap-style:square;mso-width-percent:0;mso-height-percent:0;mso-wrap-distance-left:9pt;mso-wrap-distance-top:0;mso-wrap-distance-right:9pt;mso-wrap-distance-bottom:0;mso-position-horizontal:absolute;mso-position-horizontal-relative:page;mso-position-vertical:absolute;mso-position-vertical-relative:page;mso-width-percent:0;mso-height-percent:0;mso-width-relative:page;mso-height-relative:page" from="571.15pt,24pt" to="571.15pt,818pt" o:gfxdata="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" strokeweight=".16931mm">
                 <w10:wrap anchorx="page" anchory="page"/>
@@ -623,7 +623,26 @@
           <w:b/>
           <w:szCs w:val="24"/>
         </w:rPr>
-        <w:t>NOMES DOS ALUNOS DO GRUPO</w:t>
+        <w:t>MARIA FERNANDA GALDINO</w:t>
+      </w:r>
+    </w:p>
+    <w:p>
+      <w:pPr>
+        <w:spacing w:line="0" w:lineRule="atLeast"/>
+        <w:jc w:val="center"/>
+        <w:rPr>
+          <w:rFonts w:eastAsia="Arial"/>
+          <w:b/>
+          <w:szCs w:val="24"/>
+        </w:rPr>
+      </w:pPr>
+      <w:r>
+        <w:rPr>
+          <w:rFonts w:eastAsia="Arial"/>
+          <w:b/>
+          <w:szCs w:val="24"/>
+        </w:rPr>
+        <w:t>CAIO MARINHO DO REIS</w:t>
       </w:r>
     </w:p>
     <w:p>
@@ -889,186 +908,151 @@
           <w:b/>
           <w:szCs w:val="24"/>
         </w:rPr>
-        <w:t xml:space="preserve">: Gizelle </w:t>
-      </w:r>
-      <w:proofErr w:type="spellStart"/>
+        <w:t>: Gizelle Kupac Vianna</w:t>
+      </w:r>
       <w:r>
         <w:rPr>
           <w:rFonts w:eastAsia="Arial"/>
           <w:b/>
           <w:szCs w:val="24"/>
         </w:rPr>
-        <w:t>Kupac</w:t>
-      </w:r>
-      <w:proofErr w:type="spellEnd"/>
-      <w:r>
+        <w:t xml:space="preserve"> D.Sc.</w:t>
+      </w:r>
+    </w:p>
+    <w:p>
+      <w:pPr>
+        <w:spacing w:line="200" w:lineRule="exact"/>
+        <w:jc w:val="center"/>
+        <w:rPr>
+          <w:rFonts w:eastAsia="Times New Roman"/>
+          <w:szCs w:val="24"/>
+        </w:rPr>
+      </w:pPr>
+    </w:p>
+    <w:p>
+      <w:pPr>
+        <w:spacing w:line="200" w:lineRule="exact"/>
+        <w:jc w:val="center"/>
+        <w:rPr>
+          <w:rFonts w:eastAsia="Times New Roman"/>
+          <w:szCs w:val="24"/>
+        </w:rPr>
+      </w:pPr>
+    </w:p>
+    <w:p>
+      <w:pPr>
+        <w:spacing w:line="200" w:lineRule="exact"/>
+        <w:jc w:val="center"/>
+        <w:rPr>
+          <w:rFonts w:eastAsia="Times New Roman"/>
+          <w:szCs w:val="24"/>
+        </w:rPr>
+      </w:pPr>
+    </w:p>
+    <w:p>
+      <w:pPr>
+        <w:spacing w:line="200" w:lineRule="exact"/>
+        <w:jc w:val="center"/>
+        <w:rPr>
+          <w:rFonts w:eastAsia="Times New Roman"/>
+          <w:szCs w:val="24"/>
+        </w:rPr>
+      </w:pPr>
+    </w:p>
+    <w:p>
+      <w:pPr>
+        <w:spacing w:line="200" w:lineRule="exact"/>
+        <w:jc w:val="center"/>
+        <w:rPr>
+          <w:rFonts w:eastAsia="Times New Roman"/>
+          <w:szCs w:val="24"/>
+        </w:rPr>
+      </w:pPr>
+    </w:p>
+    <w:p>
+      <w:pPr>
+        <w:spacing w:line="200" w:lineRule="exact"/>
+        <w:jc w:val="center"/>
+        <w:rPr>
+          <w:rFonts w:eastAsia="Times New Roman"/>
+          <w:szCs w:val="24"/>
+        </w:rPr>
+      </w:pPr>
+    </w:p>
+    <w:p>
+      <w:pPr>
+        <w:spacing w:line="200" w:lineRule="exact"/>
+        <w:jc w:val="center"/>
+        <w:rPr>
+          <w:rFonts w:eastAsia="Times New Roman"/>
+          <w:szCs w:val="24"/>
+        </w:rPr>
+      </w:pPr>
+    </w:p>
+    <w:p>
+      <w:pPr>
+        <w:spacing w:line="396" w:lineRule="exact"/>
+        <w:jc w:val="center"/>
+        <w:rPr>
+          <w:rFonts w:eastAsia="Times New Roman"/>
+          <w:szCs w:val="24"/>
+        </w:rPr>
+      </w:pPr>
+    </w:p>
+    <w:p>
+      <w:pPr>
+        <w:spacing w:line="0" w:lineRule="atLeast"/>
+        <w:jc w:val="center"/>
         <w:rPr>
           <w:rFonts w:eastAsia="Arial"/>
           <w:b/>
           <w:szCs w:val="24"/>
         </w:rPr>
-        <w:t xml:space="preserve"> Vianna</w:t>
-      </w:r>
+      </w:pPr>
       <w:r>
         <w:rPr>
           <w:rFonts w:eastAsia="Arial"/>
           <w:b/>
           <w:szCs w:val="24"/>
         </w:rPr>
-        <w:t xml:space="preserve"> </w:t>
-      </w:r>
-      <w:proofErr w:type="spellStart"/>
+        <w:t>SEROPÉDICA</w:t>
+      </w:r>
       <w:r>
         <w:rPr>
           <w:rFonts w:eastAsia="Arial"/>
           <w:b/>
           <w:szCs w:val="24"/>
         </w:rPr>
-        <w:t>D.Sc</w:t>
-      </w:r>
-      <w:proofErr w:type="spellEnd"/>
-      <w:r>
+        <w:t>-RJ</w:t>
+      </w:r>
+    </w:p>
+    <w:p>
+      <w:pPr>
+        <w:spacing w:line="137" w:lineRule="exact"/>
+        <w:jc w:val="center"/>
+        <w:rPr>
+          <w:rFonts w:eastAsia="Times New Roman"/>
+          <w:szCs w:val="24"/>
+        </w:rPr>
+      </w:pPr>
+    </w:p>
+    <w:p>
+      <w:pPr>
+        <w:spacing w:line="0" w:lineRule="atLeast"/>
+        <w:jc w:val="center"/>
         <w:rPr>
           <w:rFonts w:eastAsia="Arial"/>
           <w:b/>
           <w:szCs w:val="24"/>
         </w:rPr>
-        <w:t>.</w:t>
-      </w:r>
-    </w:p>
-    <w:p>
-      <w:pPr>
-        <w:spacing w:line="200" w:lineRule="exact"/>
-        <w:jc w:val="center"/>
-        <w:rPr>
-          <w:rFonts w:eastAsia="Times New Roman"/>
-          <w:szCs w:val="24"/>
-        </w:rPr>
-      </w:pPr>
-    </w:p>
-    <w:p>
-      <w:pPr>
-        <w:spacing w:line="200" w:lineRule="exact"/>
-        <w:jc w:val="center"/>
-        <w:rPr>
-          <w:rFonts w:eastAsia="Times New Roman"/>
-          <w:szCs w:val="24"/>
-        </w:rPr>
-      </w:pPr>
-    </w:p>
-    <w:p>
-      <w:pPr>
-        <w:spacing w:line="200" w:lineRule="exact"/>
-        <w:jc w:val="center"/>
-        <w:rPr>
-          <w:rFonts w:eastAsia="Times New Roman"/>
-          <w:szCs w:val="24"/>
-        </w:rPr>
-      </w:pPr>
-    </w:p>
-    <w:p>
-      <w:pPr>
-        <w:spacing w:line="200" w:lineRule="exact"/>
-        <w:jc w:val="center"/>
-        <w:rPr>
-          <w:rFonts w:eastAsia="Times New Roman"/>
-          <w:szCs w:val="24"/>
-        </w:rPr>
-      </w:pPr>
-    </w:p>
-    <w:p>
-      <w:pPr>
-        <w:spacing w:line="200" w:lineRule="exact"/>
-        <w:jc w:val="center"/>
-        <w:rPr>
-          <w:rFonts w:eastAsia="Times New Roman"/>
-          <w:szCs w:val="24"/>
-        </w:rPr>
-      </w:pPr>
-    </w:p>
-    <w:p>
-      <w:pPr>
-        <w:spacing w:line="200" w:lineRule="exact"/>
-        <w:jc w:val="center"/>
-        <w:rPr>
-          <w:rFonts w:eastAsia="Times New Roman"/>
-          <w:szCs w:val="24"/>
-        </w:rPr>
-      </w:pPr>
-    </w:p>
-    <w:p>
-      <w:pPr>
-        <w:spacing w:line="200" w:lineRule="exact"/>
-        <w:jc w:val="center"/>
-        <w:rPr>
-          <w:rFonts w:eastAsia="Times New Roman"/>
-          <w:szCs w:val="24"/>
-        </w:rPr>
-      </w:pPr>
-    </w:p>
-    <w:p>
-      <w:pPr>
-        <w:spacing w:line="396" w:lineRule="exact"/>
-        <w:jc w:val="center"/>
-        <w:rPr>
-          <w:rFonts w:eastAsia="Times New Roman"/>
-          <w:szCs w:val="24"/>
-        </w:rPr>
-      </w:pPr>
-    </w:p>
-    <w:p>
-      <w:pPr>
-        <w:spacing w:line="0" w:lineRule="atLeast"/>
-        <w:jc w:val="center"/>
+      </w:pPr>
+      <w:r>
         <w:rPr>
           <w:rFonts w:eastAsia="Arial"/>
           <w:b/>
           <w:szCs w:val="24"/>
         </w:rPr>
-      </w:pPr>
-      <w:r>
-        <w:rPr>
-          <w:rFonts w:eastAsia="Arial"/>
-          <w:b/>
-          <w:szCs w:val="24"/>
-        </w:rPr>
-        <w:t>SEROPÉDICA</w:t>
-      </w:r>
-      <w:r>
-        <w:rPr>
-          <w:rFonts w:eastAsia="Arial"/>
-          <w:b/>
-          <w:szCs w:val="24"/>
-        </w:rPr>
-        <w:t>-RJ</w:t>
-      </w:r>
-    </w:p>
-    <w:p>
-      <w:pPr>
-        <w:spacing w:line="137" w:lineRule="exact"/>
-        <w:jc w:val="center"/>
-        <w:rPr>
-          <w:rFonts w:eastAsia="Times New Roman"/>
-          <w:szCs w:val="24"/>
-        </w:rPr>
-      </w:pPr>
-    </w:p>
-    <w:p>
-      <w:pPr>
-        <w:spacing w:line="0" w:lineRule="atLeast"/>
-        <w:jc w:val="center"/>
-        <w:rPr>
-          <w:rFonts w:eastAsia="Arial"/>
-          <w:b/>
-          <w:szCs w:val="24"/>
-        </w:rPr>
-      </w:pPr>
-      <w:r>
-        <w:rPr>
-          <w:rFonts w:eastAsia="Arial"/>
-          <w:b/>
-          <w:szCs w:val="24"/>
-        </w:rPr>
+        <w:lastRenderedPageBreak/>
         <w:t>202</w:t>
       </w:r>
       <w:r>
@@ -1158,7 +1142,7 @@
               </wp:anchor>
             </w:drawing>
           </mc:Choice>
-          <mc:Fallback>
+          <mc:Fallback xmlns:w16sdtfl="http://schemas.microsoft.com/office/word/2024/wordml/sdtformatlock" xmlns:w16du="http://schemas.microsoft.com/office/word/2023/wordml/word16du" xmlns:oel="http://schemas.microsoft.com/office/2019/extlst">
             <w:pict>
               <v:line w14:anchorId="73DC976D" id="Line 6" o:spid="_x0000_s1026" style="position:absolute;z-index:-251657216;visibility:visible;mso-wrap-style:square;mso-width-percent:0;mso-height-percent:0;mso-wrap-distance-left:9pt;mso-wrap-distance-top:0;mso-wrap-distance-right:9pt;mso-wrap-distance-bottom:0;mso-position-horizontal:absolute;mso-position-horizontal-relative:text;mso-position-vertical:absolute;mso-position-vertical-relative:text;mso-width-percent:0;mso-height-percent:0;mso-width-relative:page;mso-height-relative:page" from="-48pt,70.9pt" to="499.4pt,70.9pt" o:gfxdata="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" strokeweight=".16931mm"/>
             </w:pict>
@@ -1780,23 +1764,7 @@
           <w:rFonts w:eastAsia="Times New Roman"/>
           <w:szCs w:val="24"/>
         </w:rPr>
-        <w:t xml:space="preserve"> Gizelle </w:t>
-      </w:r>
-      <w:proofErr w:type="spellStart"/>
-      <w:r>
-        <w:rPr>
-          <w:rFonts w:eastAsia="Times New Roman"/>
-          <w:szCs w:val="24"/>
-        </w:rPr>
-        <w:t>Kupac</w:t>
-      </w:r>
-      <w:proofErr w:type="spellEnd"/>
-      <w:r>
-        <w:rPr>
-          <w:rFonts w:eastAsia="Times New Roman"/>
-          <w:szCs w:val="24"/>
-        </w:rPr>
-        <w:t xml:space="preserve"> Vianna.</w:t>
+        <w:t xml:space="preserve"> Gizelle Kupac Vianna.</w:t>
       </w:r>
     </w:p>
     <w:p>
@@ -3430,7 +3398,6 @@
       <w:r>
         <w:t>2</w:t>
       </w:r>
-      <w:proofErr w:type="gramStart"/>
       <w:r>
         <w:t xml:space="preserve">: </w:t>
       </w:r>
@@ -3438,7 +3405,6 @@
       <w:r>
         <w:t>:</w:t>
       </w:r>
-      <w:proofErr w:type="gramEnd"/>
       <w:r>
         <w:rPr>
           <w:rFonts w:ascii="Lucida Sans" w:hAnsi="Lucida Sans"/>
@@ -3467,11 +3433,9 @@
           <w:rFonts w:ascii="Lucida Sans" w:hAnsi="Lucida Sans"/>
         </w:rPr>
       </w:pPr>
-      <w:proofErr w:type="spellStart"/>
       <w:r>
         <w:t>etc</w:t>
       </w:r>
-      <w:proofErr w:type="spellEnd"/>
     </w:p>
     <w:p>
       <w:pPr>
@@ -3488,16 +3452,11 @@
         <w:jc w:val="both"/>
       </w:pPr>
       <w:r>
-        <w:t>Tabela 01</w:t>
-      </w:r>
-      <w:proofErr w:type="gramStart"/>
-      <w:r>
-        <w:t xml:space="preserve">: </w:t>
+        <w:t xml:space="preserve">Tabela 01: </w:t>
       </w:r>
       <w:r>
         <w:t>:</w:t>
       </w:r>
-      <w:proofErr w:type="gramEnd"/>
       <w:r>
         <w:rPr>
           <w:rFonts w:ascii="Lucida Sans" w:hAnsi="Lucida Sans"/>
@@ -3525,11 +3484,9 @@
         <w:ind w:left="540"/>
         <w:jc w:val="both"/>
       </w:pPr>
-      <w:proofErr w:type="spellStart"/>
       <w:r>
         <w:t>etc</w:t>
       </w:r>
-      <w:proofErr w:type="spellEnd"/>
     </w:p>
     <w:p>
       <w:pPr>
@@ -3692,20 +3649,7 @@
       </w:pPr>
       <w:bookmarkStart w:id="10" w:name="_Toc199684397"/>
       <w:r>
-        <w:t xml:space="preserve">Ferramentas utilizadas (BD, frameworks, </w:t>
-      </w:r>
-      <w:proofErr w:type="gramStart"/>
-      <w:r>
-        <w:t xml:space="preserve">bibliotecas, </w:t>
-      </w:r>
-      <w:proofErr w:type="spellStart"/>
-      <w:r>
-        <w:t>etc</w:t>
-      </w:r>
-      <w:proofErr w:type="spellEnd"/>
-      <w:proofErr w:type="gramEnd"/>
-      <w:r>
-        <w:t>)</w:t>
+        <w:t>Ferramentas utilizadas (BD, frameworks, bibliotecas, etc)</w:t>
       </w:r>
       <w:bookmarkEnd w:id="10"/>
     </w:p>
@@ -3802,21 +3746,11 @@
         <w:ind w:left="1134" w:hanging="567"/>
       </w:pPr>
       <w:bookmarkStart w:id="15" w:name="_Toc199684402"/>
-      <w:proofErr w:type="spellStart"/>
       <w:r>
         <w:t>Etc</w:t>
       </w:r>
-      <w:proofErr w:type="spellEnd"/>
-      <w:r>
-        <w:t xml:space="preserve"> (o que mais </w:t>
-      </w:r>
-      <w:proofErr w:type="spellStart"/>
-      <w:r>
-        <w:t>vcs</w:t>
-      </w:r>
-      <w:proofErr w:type="spellEnd"/>
-      <w:r>
-        <w:t xml:space="preserve"> acharem que precisa ser registrado)</w:t>
+      <w:r>
+        <w:t xml:space="preserve"> (o que mais vcs acharem que precisa ser registrado)</w:t>
       </w:r>
       <w:bookmarkEnd w:id="15"/>
     </w:p>
@@ -3951,7 +3885,7 @@
 </file>
 
 <file path=word/endnotes.xml><?xml version="1.0" encoding="utf-8"?>
-<w:endnotes xmlns:wpc="http://schemas.microsoft.com/office/word/2010/wordprocessingCanvas" xmlns:cx="http://schemas.microsoft.com/office/drawing/2014/chartex" xmlns:cx1="http://schemas.microsoft.com/office/drawing/2015/9/8/chartex" xmlns:cx2="http://schemas.microsoft.com/office/drawing/2015/10/21/chartex" xmlns:cx3="http://schemas.microsoft.com/office/drawing/2016/5/9/chartex" xmlns:cx4="http://schemas.microsoft.com/office/drawing/2016/5/10/chartex" xmlns:cx5="http://schemas.microsoft.com/office/drawing/2016/5/11/chartex" xmlns:cx6="http://schemas.microsoft.com/office/drawing/2016/5/12/chartex" xmlns:cx7="http://schemas.microsoft.com/office/drawing/2016/5/13/chartex" xmlns:cx8="http://schemas.microsoft.com/office/drawing/2016/5/14/chartex" xmlns:mc="http://schemas.openxmlformats.org/markup-compatibility/2006" xmlns:aink="http://schemas.microsoft.com/office/drawing/2016/ink" xmlns:am3d="http://schemas.microsoft.com/office/drawing/2017/model3d" xmlns:o="urn:schemas-microsoft-com:office:office" xmlns:oel="http://schemas.microsoft.com/office/2019/extlst" xmlns:r="http://schemas.openxmlformats.org/officeDocument/2006/relationships" xmlns:m="http://schemas.openxmlformats.org/officeDocument/2006/math" xmlns:v="urn:schemas-microsoft-com:vml" xmlns:wp14="http://schemas.microsoft.com/office/word/2010/wordprocessingDrawing" xmlns:wp="http://schemas.openxmlformats.org/drawingml/2006/wordprocessingDrawing" xmlns:w10="urn:schemas-microsoft-com:office:word" xmlns:w="http://schemas.openxmlformats.org/wordprocessingml/2006/main" xmlns:w14="http://schemas.microsoft.com/office/word/2010/wordml" xmlns:w15="http://schemas.microsoft.com/office/word/2012/wordml" xmlns:w16cex="http://schemas.microsoft.com/office/word/2018/wordml/cex" xmlns:w16cid="http://schemas.microsoft.com/office/word/2016/wordml/cid" xmlns:w16="http://schemas.microsoft.com/office/word/2018/wordml" xmlns:w16du="http://schemas.microsoft.com/office/word/2023/wordml/word16du" xmlns:w16sdtdh="http://schemas.microsoft.com/office/word/2020/wordml/sdtdatahash" xmlns:w16sdtfl="http://schemas.microsoft.com/office/word/2024/wordml/sdtformatlock" xmlns:w16se="http://schemas.microsoft.com/office/word/2015/wordml/symex" xmlns:wpg="http://schemas.microsoft.com/office/word/2010/wordprocessingGroup" xmlns:wpi="http://schemas.microsoft.com/office/word/2010/wordprocessingInk" xmlns:wne="http://schemas.microsoft.com/office/word/2006/wordml" xmlns:wps="http://schemas.microsoft.com/office/word/2010/wordprocessingShape" mc:Ignorable="w14 w15 w16se w16cid w16 w16cex w16sdtdh w16sdtfl w16du wp14">
+<w:endnotes xmlns:wpc="http://schemas.microsoft.com/office/word/2010/wordprocessingCanvas" xmlns:cx="http://schemas.microsoft.com/office/drawing/2014/chartex" xmlns:cx1="http://schemas.microsoft.com/office/drawing/2015/9/8/chartex" xmlns:cx2="http://schemas.microsoft.com/office/drawing/2015/10/21/chartex" xmlns:cx3="http://schemas.microsoft.com/office/drawing/2016/5/9/chartex" xmlns:cx4="http://schemas.microsoft.com/office/drawing/2016/5/10/chartex" xmlns:cx5="http://schemas.microsoft.com/office/drawing/2016/5/11/chartex" xmlns:cx6="http://schemas.microsoft.com/office/drawing/2016/5/12/chartex" xmlns:cx7="http://schemas.microsoft.com/office/drawing/2016/5/13/chartex" xmlns:cx8="http://schemas.microsoft.com/office/drawing/2016/5/14/chartex" xmlns:mc="http://schemas.openxmlformats.org/markup-compatibility/2006" xmlns:aink="http://schemas.microsoft.com/office/drawing/2016/ink" xmlns:am3d="http://schemas.microsoft.com/office/drawing/2017/model3d" xmlns:o="urn:schemas-microsoft-com:office:office" xmlns:r="http://schemas.openxmlformats.org/officeDocument/2006/relationships" xmlns:m="http://schemas.openxmlformats.org/officeDocument/2006/math" xmlns:v="urn:schemas-microsoft-com:vml" xmlns:wp14="http://schemas.microsoft.com/office/word/2010/wordprocessingDrawing" xmlns:wp="http://schemas.openxmlformats.org/drawingml/2006/wordprocessingDrawing" xmlns:w10="urn:schemas-microsoft-com:office:word" xmlns:w="http://schemas.openxmlformats.org/wordprocessingml/2006/main" xmlns:w14="http://schemas.microsoft.com/office/word/2010/wordml" xmlns:w15="http://schemas.microsoft.com/office/word/2012/wordml" xmlns:w16cex="http://schemas.microsoft.com/office/word/2018/wordml/cex" xmlns:w16cid="http://schemas.microsoft.com/office/word/2016/wordml/cid" xmlns:w16="http://schemas.microsoft.com/office/word/2018/wordml" xmlns:w16sdtdh="http://schemas.microsoft.com/office/word/2020/wordml/sdtdatahash" xmlns:w16se="http://schemas.microsoft.com/office/word/2015/wordml/symex" xmlns:wpg="http://schemas.microsoft.com/office/word/2010/wordprocessingGroup" xmlns:wpi="http://schemas.microsoft.com/office/word/2010/wordprocessingInk" xmlns:wne="http://schemas.microsoft.com/office/word/2006/wordml" xmlns:wps="http://schemas.microsoft.com/office/word/2010/wordprocessingShape" mc:Ignorable="w14 w15 w16se w16cid w16 w16cex w16sdtdh wp14">
   <w:endnote w:type="separator" w:id="-1">
     <w:p>
       <w:r>
@@ -3970,7 +3904,7 @@
 </file>
 
 <file path=word/footer1.xml><?xml version="1.0" encoding="utf-8"?>
-<w:ftr xmlns:wpc="http://schemas.microsoft.com/office/word/2010/wordprocessingCanvas" xmlns:cx="http://schemas.microsoft.com/office/drawing/2014/chartex" xmlns:cx1="http://schemas.microsoft.com/office/drawing/2015/9/8/chartex" xmlns:cx2="http://schemas.microsoft.com/office/drawing/2015/10/21/chartex" xmlns:cx3="http://schemas.microsoft.com/office/drawing/2016/5/9/chartex" xmlns:cx4="http://schemas.microsoft.com/office/drawing/2016/5/10/chartex" xmlns:cx5="http://schemas.microsoft.com/office/drawing/2016/5/11/chartex" xmlns:cx6="http://schemas.microsoft.com/office/drawing/2016/5/12/chartex" xmlns:cx7="http://schemas.microsoft.com/office/drawing/2016/5/13/chartex" xmlns:cx8="http://schemas.microsoft.com/office/drawing/2016/5/14/chartex" xmlns:mc="http://schemas.openxmlformats.org/markup-compatibility/2006" xmlns:aink="http://schemas.microsoft.com/office/drawing/2016/ink" xmlns:am3d="http://schemas.microsoft.com/office/drawing/2017/model3d" xmlns:o="urn:schemas-microsoft-com:office:office" xmlns:oel="http://schemas.microsoft.com/office/2019/extlst" xmlns:r="http://schemas.openxmlformats.org/officeDocument/2006/relationships" xmlns:m="http://schemas.openxmlformats.org/officeDocument/2006/math" xmlns:v="urn:schemas-microsoft-com:vml" xmlns:wp14="http://schemas.microsoft.com/office/word/2010/wordprocessingDrawing" xmlns:wp="http://schemas.openxmlformats.org/drawingml/2006/wordprocessingDrawing" xmlns:w10="urn:schemas-microsoft-com:office:word" xmlns:w="http://schemas.openxmlformats.org/wordprocessingml/2006/main" xmlns:w14="http://schemas.microsoft.com/office/word/2010/wordml" xmlns:w15="http://schemas.microsoft.com/office/word/2012/wordml" xmlns:w16cex="http://schemas.microsoft.com/office/word/2018/wordml/cex" xmlns:w16cid="http://schemas.microsoft.com/office/word/2016/wordml/cid" xmlns:w16="http://schemas.microsoft.com/office/word/2018/wordml" xmlns:w16du="http://schemas.microsoft.com/office/word/2023/wordml/word16du" xmlns:w16sdtdh="http://schemas.microsoft.com/office/word/2020/wordml/sdtdatahash" xmlns:w16sdtfl="http://schemas.microsoft.com/office/word/2024/wordml/sdtformatlock" xmlns:w16se="http://schemas.microsoft.com/office/word/2015/wordml/symex" xmlns:wpg="http://schemas.microsoft.com/office/word/2010/wordprocessingGroup" xmlns:wpi="http://schemas.microsoft.com/office/word/2010/wordprocessingInk" xmlns:wne="http://schemas.microsoft.com/office/word/2006/wordml" xmlns:wps="http://schemas.microsoft.com/office/word/2010/wordprocessingShape" mc:Ignorable="w14 w15 w16se w16cid w16 w16cex w16sdtdh w16sdtfl w16du wp14">
+<w:ftr xmlns:wpc="http://schemas.microsoft.com/office/word/2010/wordprocessingCanvas" xmlns:cx="http://schemas.microsoft.com/office/drawing/2014/chartex" xmlns:cx1="http://schemas.microsoft.com/office/drawing/2015/9/8/chartex" xmlns:cx2="http://schemas.microsoft.com/office/drawing/2015/10/21/chartex" xmlns:cx3="http://schemas.microsoft.com/office/drawing/2016/5/9/chartex" xmlns:cx4="http://schemas.microsoft.com/office/drawing/2016/5/10/chartex" xmlns:cx5="http://schemas.microsoft.com/office/drawing/2016/5/11/chartex" xmlns:cx6="http://schemas.microsoft.com/office/drawing/2016/5/12/chartex" xmlns:cx7="http://schemas.microsoft.com/office/drawing/2016/5/13/chartex" xmlns:cx8="http://schemas.microsoft.com/office/drawing/2016/5/14/chartex" xmlns:mc="http://schemas.openxmlformats.org/markup-compatibility/2006" xmlns:aink="http://schemas.microsoft.com/office/drawing/2016/ink" xmlns:am3d="http://schemas.microsoft.com/office/drawing/2017/model3d" xmlns:o="urn:schemas-microsoft-com:office:office" xmlns:r="http://schemas.openxmlformats.org/officeDocument/2006/relationships" xmlns:m="http://schemas.openxmlformats.org/officeDocument/2006/math" xmlns:v="urn:schemas-microsoft-com:vml" xmlns:wp14="http://schemas.microsoft.com/office/word/2010/wordprocessingDrawing" xmlns:wp="http://schemas.openxmlformats.org/drawingml/2006/wordprocessingDrawing" xmlns:w10="urn:schemas-microsoft-com:office:word" xmlns:w="http://schemas.openxmlformats.org/wordprocessingml/2006/main" xmlns:w14="http://schemas.microsoft.com/office/word/2010/wordml" xmlns:w15="http://schemas.microsoft.com/office/word/2012/wordml" xmlns:w16cex="http://schemas.microsoft.com/office/word/2018/wordml/cex" xmlns:w16cid="http://schemas.microsoft.com/office/word/2016/wordml/cid" xmlns:w16="http://schemas.microsoft.com/office/word/2018/wordml" xmlns:w16sdtdh="http://schemas.microsoft.com/office/word/2020/wordml/sdtdatahash" xmlns:w16se="http://schemas.microsoft.com/office/word/2015/wordml/symex" xmlns:wpg="http://schemas.microsoft.com/office/word/2010/wordprocessingGroup" xmlns:wpi="http://schemas.microsoft.com/office/word/2010/wordprocessingInk" xmlns:wne="http://schemas.microsoft.com/office/word/2006/wordml" xmlns:wps="http://schemas.microsoft.com/office/word/2010/wordprocessingShape" mc:Ignorable="w14 w15 w16se w16cid w16 w16cex w16sdtdh wp14">
   <w:sdt>
     <w:sdtPr>
       <w:id w:val="-1801215071"/>
@@ -3979,6 +3913,7 @@
         <w:docPartUnique/>
       </w:docPartObj>
     </w:sdtPr>
+    <w:sdtEndPr/>
     <w:sdtContent>
       <w:p>
         <w:pPr>
@@ -4015,7 +3950,7 @@
 </file>
 
 <file path=word/footnotes.xml><?xml version="1.0" encoding="utf-8"?>
-<w:footnotes xmlns:wpc="http://schemas.microsoft.com/office/word/2010/wordprocessingCanvas" xmlns:cx="http://schemas.microsoft.com/office/drawing/2014/chartex" xmlns:cx1="http://schemas.microsoft.com/office/drawing/2015/9/8/chartex" xmlns:cx2="http://schemas.microsoft.com/office/drawing/2015/10/21/chartex" xmlns:cx3="http://schemas.microsoft.com/office/drawing/2016/5/9/chartex" xmlns:cx4="http://schemas.microsoft.com/office/drawing/2016/5/10/chartex" xmlns:cx5="http://schemas.microsoft.com/office/drawing/2016/5/11/chartex" xmlns:cx6="http://schemas.microsoft.com/office/drawing/2016/5/12/chartex" xmlns:cx7="http://schemas.microsoft.com/office/drawing/2016/5/13/chartex" xmlns:cx8="http://schemas.microsoft.com/office/drawing/2016/5/14/chartex" xmlns:mc="http://schemas.openxmlformats.org/markup-compatibility/2006" xmlns:aink="http://schemas.microsoft.com/office/drawing/2016/ink" xmlns:am3d="http://schemas.microsoft.com/office/drawing/2017/model3d" xmlns:o="urn:schemas-microsoft-com:office:office" xmlns:oel="http://schemas.microsoft.com/office/2019/extlst" xmlns:r="http://schemas.openxmlformats.org/officeDocument/2006/relationships" xmlns:m="http://schemas.openxmlformats.org/officeDocument/2006/math" xmlns:v="urn:schemas-microsoft-com:vml" xmlns:wp14="http://schemas.microsoft.com/office/word/2010/wordprocessingDrawing" xmlns:wp="http://schemas.openxmlformats.org/drawingml/2006/wordprocessingDrawing" xmlns:w10="urn:schemas-microsoft-com:office:word" xmlns:w="http://schemas.openxmlformats.org/wordprocessingml/2006/main" xmlns:w14="http://schemas.microsoft.com/office/word/2010/wordml" xmlns:w15="http://schemas.microsoft.com/office/word/2012/wordml" xmlns:w16cex="http://schemas.microsoft.com/office/word/2018/wordml/cex" xmlns:w16cid="http://schemas.microsoft.com/office/word/2016/wordml/cid" xmlns:w16="http://schemas.microsoft.com/office/word/2018/wordml" xmlns:w16du="http://schemas.microsoft.com/office/word/2023/wordml/word16du" xmlns:w16sdtdh="http://schemas.microsoft.com/office/word/2020/wordml/sdtdatahash" xmlns:w16sdtfl="http://schemas.microsoft.com/office/word/2024/wordml/sdtformatlock" xmlns:w16se="http://schemas.microsoft.com/office/word/2015/wordml/symex" xmlns:wpg="http://schemas.microsoft.com/office/word/2010/wordprocessingGroup" xmlns:wpi="http://schemas.microsoft.com/office/word/2010/wordprocessingInk" xmlns:wne="http://schemas.microsoft.com/office/word/2006/wordml" xmlns:wps="http://schemas.microsoft.com/office/word/2010/wordprocessingShape" mc:Ignorable="w14 w15 w16se w16cid w16 w16cex w16sdtdh w16sdtfl w16du wp14">
+<w:footnotes xmlns:wpc="http://schemas.microsoft.com/office/word/2010/wordprocessingCanvas" xmlns:cx="http://schemas.microsoft.com/office/drawing/2014/chartex" xmlns:cx1="http://schemas.microsoft.com/office/drawing/2015/9/8/chartex" xmlns:cx2="http://schemas.microsoft.com/office/drawing/2015/10/21/chartex" xmlns:cx3="http://schemas.microsoft.com/office/drawing/2016/5/9/chartex" xmlns:cx4="http://schemas.microsoft.com/office/drawing/2016/5/10/chartex" xmlns:cx5="http://schemas.microsoft.com/office/drawing/2016/5/11/chartex" xmlns:cx6="http://schemas.microsoft.com/office/drawing/2016/5/12/chartex" xmlns:cx7="http://schemas.microsoft.com/office/drawing/2016/5/13/chartex" xmlns:cx8="http://schemas.microsoft.com/office/drawing/2016/5/14/chartex" xmlns:mc="http://schemas.openxmlformats.org/markup-compatibility/2006" xmlns:aink="http://schemas.microsoft.com/office/drawing/2016/ink" xmlns:am3d="http://schemas.microsoft.com/office/drawing/2017/model3d" xmlns:o="urn:schemas-microsoft-com:office:office" xmlns:r="http://schemas.openxmlformats.org/officeDocument/2006/relationships" xmlns:m="http://schemas.openxmlformats.org/officeDocument/2006/math" xmlns:v="urn:schemas-microsoft-com:vml" xmlns:wp14="http://schemas.microsoft.com/office/word/2010/wordprocessingDrawing" xmlns:wp="http://schemas.openxmlformats.org/drawingml/2006/wordprocessingDrawing" xmlns:w10="urn:schemas-microsoft-com:office:word" xmlns:w="http://schemas.openxmlformats.org/wordprocessingml/2006/main" xmlns:w14="http://schemas.microsoft.com/office/word/2010/wordml" xmlns:w15="http://schemas.microsoft.com/office/word/2012/wordml" xmlns:w16cex="http://schemas.microsoft.com/office/word/2018/wordml/cex" xmlns:w16cid="http://schemas.microsoft.com/office/word/2016/wordml/cid" xmlns:w16="http://schemas.microsoft.com/office/word/2018/wordml" xmlns:w16sdtdh="http://schemas.microsoft.com/office/word/2020/wordml/sdtdatahash" xmlns:w16se="http://schemas.microsoft.com/office/word/2015/wordml/symex" xmlns:wpg="http://schemas.microsoft.com/office/word/2010/wordprocessingGroup" xmlns:wpi="http://schemas.microsoft.com/office/word/2010/wordprocessingInk" xmlns:wne="http://schemas.microsoft.com/office/word/2006/wordml" xmlns:wps="http://schemas.microsoft.com/office/word/2010/wordprocessingShape" mc:Ignorable="w14 w15 w16se w16cid w16 w16cex w16sdtdh wp14">
   <w:footnote w:type="separator" w:id="-1">
     <w:p>
       <w:r>
@@ -4034,7 +3969,7 @@
 </file>
 
 <file path=word/numbering.xml><?xml version="1.0" encoding="utf-8"?>
-<w:numbering xmlns:wpc="http://schemas.microsoft.com/office/word/2010/wordprocessingCanvas" xmlns:cx="http://schemas.microsoft.com/office/drawing/2014/chartex" xmlns:cx1="http://schemas.microsoft.com/office/drawing/2015/9/8/chartex" xmlns:cx2="http://schemas.microsoft.com/office/drawing/2015/10/21/chartex" xmlns:cx3="http://schemas.microsoft.com/office/drawing/2016/5/9/chartex" xmlns:cx4="http://schemas.microsoft.com/office/drawing/2016/5/10/chartex" xmlns:cx5="http://schemas.microsoft.com/office/drawing/2016/5/11/chartex" xmlns:cx6="http://schemas.microsoft.com/office/drawing/2016/5/12/chartex" xmlns:cx7="http://schemas.microsoft.com/office/drawing/2016/5/13/chartex" xmlns:cx8="http://schemas.microsoft.com/office/drawing/2016/5/14/chartex" xmlns:mc="http://schemas.openxmlformats.org/markup-compatibility/2006" xmlns:aink="http://schemas.microsoft.com/office/drawing/2016/ink" xmlns:am3d="http://schemas.microsoft.com/office/drawing/2017/model3d" xmlns:o="urn:schemas-microsoft-com:office:office" xmlns:oel="http://schemas.microsoft.com/office/2019/extlst" xmlns:r="http://schemas.openxmlformats.org/officeDocument/2006/relationships" xmlns:m="http://schemas.openxmlformats.org/officeDocument/2006/math" xmlns:v="urn:schemas-microsoft-com:vml" xmlns:wp14="http://schemas.microsoft.com/office/word/2010/wordprocessingDrawing" xmlns:wp="http://schemas.openxmlformats.org/drawingml/2006/wordprocessingDrawing" xmlns:w10="urn:schemas-microsoft-com:office:word" xmlns:w="http://schemas.openxmlformats.org/wordprocessingml/2006/main" xmlns:w14="http://schemas.microsoft.com/office/word/2010/wordml" xmlns:w15="http://schemas.microsoft.com/office/word/2012/wordml" xmlns:w16cex="http://schemas.microsoft.com/office/word/2018/wordml/cex" xmlns:w16cid="http://schemas.microsoft.com/office/word/2016/wordml/cid" xmlns:w16="http://schemas.microsoft.com/office/word/2018/wordml" xmlns:w16du="http://schemas.microsoft.com/office/word/2023/wordml/word16du" xmlns:w16sdtdh="http://schemas.microsoft.com/office/word/2020/wordml/sdtdatahash" xmlns:w16sdtfl="http://schemas.microsoft.com/office/word/2024/wordml/sdtformatlock" xmlns:w16se="http://schemas.microsoft.com/office/word/2015/wordml/symex" xmlns:wpg="http://schemas.microsoft.com/office/word/2010/wordprocessingGroup" xmlns:wpi="http://schemas.microsoft.com/office/word/2010/wordprocessingInk" xmlns:wne="http://schemas.microsoft.com/office/word/2006/wordml" xmlns:wps="http://schemas.microsoft.com/office/word/2010/wordprocessingShape" mc:Ignorable="w14 w15 w16se w16cid w16 w16cex w16sdtdh w16sdtfl w16du wp14">
+<w:numbering xmlns:wpc="http://schemas.microsoft.com/office/word/2010/wordprocessingCanvas" xmlns:cx="http://schemas.microsoft.com/office/drawing/2014/chartex" xmlns:cx1="http://schemas.microsoft.com/office/drawing/2015/9/8/chartex" xmlns:cx2="http://schemas.microsoft.com/office/drawing/2015/10/21/chartex" xmlns:cx3="http://schemas.microsoft.com/office/drawing/2016/5/9/chartex" xmlns:cx4="http://schemas.microsoft.com/office/drawing/2016/5/10/chartex" xmlns:cx5="http://schemas.microsoft.com/office/drawing/2016/5/11/chartex" xmlns:cx6="http://schemas.microsoft.com/office/drawing/2016/5/12/chartex" xmlns:cx7="http://schemas.microsoft.com/office/drawing/2016/5/13/chartex" xmlns:cx8="http://schemas.microsoft.com/office/drawing/2016/5/14/chartex" xmlns:mc="http://schemas.openxmlformats.org/markup-compatibility/2006" xmlns:aink="http://schemas.microsoft.com/office/drawing/2016/ink" xmlns:am3d="http://schemas.microsoft.com/office/drawing/2017/model3d" xmlns:o="urn:schemas-microsoft-com:office:office" xmlns:r="http://schemas.openxmlformats.org/officeDocument/2006/relationships" xmlns:m="http://schemas.openxmlformats.org/officeDocument/2006/math" xmlns:v="urn:schemas-microsoft-com:vml" xmlns:wp14="http://schemas.microsoft.com/office/word/2010/wordprocessingDrawing" xmlns:wp="http://schemas.openxmlformats.org/drawingml/2006/wordprocessingDrawing" xmlns:w10="urn:schemas-microsoft-com:office:word" xmlns:w="http://schemas.openxmlformats.org/wordprocessingml/2006/main" xmlns:w14="http://schemas.microsoft.com/office/word/2010/wordml" xmlns:w15="http://schemas.microsoft.com/office/word/2012/wordml" xmlns:w16cex="http://schemas.microsoft.com/office/word/2018/wordml/cex" xmlns:w16cid="http://schemas.microsoft.com/office/word/2016/wordml/cid" xmlns:w16="http://schemas.microsoft.com/office/word/2018/wordml" xmlns:w16sdtdh="http://schemas.microsoft.com/office/word/2020/wordml/sdtdatahash" xmlns:w16se="http://schemas.microsoft.com/office/word/2015/wordml/symex" xmlns:wpg="http://schemas.microsoft.com/office/word/2010/wordprocessingGroup" xmlns:wpi="http://schemas.microsoft.com/office/word/2010/wordprocessingInk" xmlns:wne="http://schemas.microsoft.com/office/word/2006/wordml" xmlns:wps="http://schemas.microsoft.com/office/word/2010/wordprocessingShape" mc:Ignorable="w14 w15 w16se w16cid w16 w16cex w16sdtdh wp14">
   <w:abstractNum w:abstractNumId="0" w15:restartNumberingAfterBreak="0">
     <w:nsid w:val="00000001"/>
     <w:multiLevelType w:val="hybridMultilevel"/>
@@ -4757,32 +4692,32 @@
       </w:rPr>
     </w:lvl>
   </w:abstractNum>
-  <w:num w:numId="1" w16cid:durableId="66194524">
+  <w:num w:numId="1">
     <w:abstractNumId w:val="0"/>
   </w:num>
-  <w:num w:numId="2" w16cid:durableId="759064591">
+  <w:num w:numId="2">
     <w:abstractNumId w:val="3"/>
   </w:num>
-  <w:num w:numId="3" w16cid:durableId="319506353">
+  <w:num w:numId="3">
     <w:abstractNumId w:val="6"/>
   </w:num>
-  <w:num w:numId="4" w16cid:durableId="655383378">
+  <w:num w:numId="4">
     <w:abstractNumId w:val="5"/>
   </w:num>
-  <w:num w:numId="5" w16cid:durableId="112095634">
+  <w:num w:numId="5">
     <w:abstractNumId w:val="4"/>
   </w:num>
-  <w:num w:numId="6" w16cid:durableId="1705640305">
+  <w:num w:numId="6">
     <w:abstractNumId w:val="2"/>
   </w:num>
-  <w:num w:numId="7" w16cid:durableId="1621061829">
+  <w:num w:numId="7">
     <w:abstractNumId w:val="1"/>
   </w:num>
 </w:numbering>
 </file>
 
 <file path=word/styles.xml><?xml version="1.0" encoding="utf-8"?>
-<w:styles xmlns:mc="http://schemas.openxmlformats.org/markup-compatibility/2006" xmlns:r="http://schemas.openxmlformats.org/officeDocument/2006/relationships" xmlns:w="http://schemas.openxmlformats.org/wordprocessingml/2006/main" xmlns:w14="http://schemas.microsoft.com/office/word/2010/wordml" xmlns:w15="http://schemas.microsoft.com/office/word/2012/wordml" xmlns:w16cex="http://schemas.microsoft.com/office/word/2018/wordml/cex" xmlns:w16cid="http://schemas.microsoft.com/office/word/2016/wordml/cid" xmlns:w16="http://schemas.microsoft.com/office/word/2018/wordml" xmlns:w16du="http://schemas.microsoft.com/office/word/2023/wordml/word16du" xmlns:w16sdtdh="http://schemas.microsoft.com/office/word/2020/wordml/sdtdatahash" xmlns:w16sdtfl="http://schemas.microsoft.com/office/word/2024/wordml/sdtformatlock" xmlns:w16se="http://schemas.microsoft.com/office/word/2015/wordml/symex" mc:Ignorable="w14 w15 w16se w16cid w16 w16cex w16sdtdh w16sdtfl w16du">
+<w:styles xmlns:mc="http://schemas.openxmlformats.org/markup-compatibility/2006" xmlns:r="http://schemas.openxmlformats.org/officeDocument/2006/relationships" xmlns:w="http://schemas.openxmlformats.org/wordprocessingml/2006/main" xmlns:w14="http://schemas.microsoft.com/office/word/2010/wordml" xmlns:w15="http://schemas.microsoft.com/office/word/2012/wordml" xmlns:w16cex="http://schemas.microsoft.com/office/word/2018/wordml/cex" xmlns:w16cid="http://schemas.microsoft.com/office/word/2016/wordml/cid" xmlns:w16="http://schemas.microsoft.com/office/word/2018/wordml" xmlns:w16sdtdh="http://schemas.microsoft.com/office/word/2020/wordml/sdtdatahash" xmlns:w16se="http://schemas.microsoft.com/office/word/2015/wordml/symex" mc:Ignorable="w14 w15 w16se w16cid w16 w16cex w16sdtdh">
   <w:docDefaults>
     <w:rPrDefault>
       <w:rPr>

</xml_diff>

<commit_message>
mudança no nome dos arquivos originais
</commit_message>
<xml_diff>
--- a/RelatorioFinal.docx
+++ b/RelatorioFinal.docx
@@ -1,6 +1,6 @@
 
 <file path=word/document.xml><?xml version="1.0" encoding="utf-8"?>
-<w:document xmlns:wpc="http://schemas.microsoft.com/office/word/2010/wordprocessingCanvas" xmlns:cx="http://schemas.microsoft.com/office/drawing/2014/chartex" xmlns:cx1="http://schemas.microsoft.com/office/drawing/2015/9/8/chartex" xmlns:cx2="http://schemas.microsoft.com/office/drawing/2015/10/21/chartex" xmlns:cx3="http://schemas.microsoft.com/office/drawing/2016/5/9/chartex" xmlns:cx4="http://schemas.microsoft.com/office/drawing/2016/5/10/chartex" xmlns:cx5="http://schemas.microsoft.com/office/drawing/2016/5/11/chartex" xmlns:cx6="http://schemas.microsoft.com/office/drawing/2016/5/12/chartex" xmlns:cx7="http://schemas.microsoft.com/office/drawing/2016/5/13/chartex" xmlns:cx8="http://schemas.microsoft.com/office/drawing/2016/5/14/chartex" xmlns:mc="http://schemas.openxmlformats.org/markup-compatibility/2006" xmlns:aink="http://schemas.microsoft.com/office/drawing/2016/ink" xmlns:am3d="http://schemas.microsoft.com/office/drawing/2017/model3d" xmlns:o="urn:schemas-microsoft-com:office:office" xmlns:r="http://schemas.openxmlformats.org/officeDocument/2006/relationships" xmlns:m="http://schemas.openxmlformats.org/officeDocument/2006/math" xmlns:v="urn:schemas-microsoft-com:vml" xmlns:wp14="http://schemas.microsoft.com/office/word/2010/wordprocessingDrawing" xmlns:wp="http://schemas.openxmlformats.org/drawingml/2006/wordprocessingDrawing" xmlns:w10="urn:schemas-microsoft-com:office:word" xmlns:w="http://schemas.openxmlformats.org/wordprocessingml/2006/main" xmlns:w14="http://schemas.microsoft.com/office/word/2010/wordml" xmlns:w15="http://schemas.microsoft.com/office/word/2012/wordml" xmlns:w16cex="http://schemas.microsoft.com/office/word/2018/wordml/cex" xmlns:w16cid="http://schemas.microsoft.com/office/word/2016/wordml/cid" xmlns:w16="http://schemas.microsoft.com/office/word/2018/wordml" xmlns:w16sdtdh="http://schemas.microsoft.com/office/word/2020/wordml/sdtdatahash" xmlns:w16se="http://schemas.microsoft.com/office/word/2015/wordml/symex" xmlns:wpg="http://schemas.microsoft.com/office/word/2010/wordprocessingGroup" xmlns:wpi="http://schemas.microsoft.com/office/word/2010/wordprocessingInk" xmlns:wne="http://schemas.microsoft.com/office/word/2006/wordml" xmlns:wps="http://schemas.microsoft.com/office/word/2010/wordprocessingShape" mc:Ignorable="w14 w15 w16se w16cid w16 w16cex w16sdtdh wp14">
+<w:document xmlns:wpc="http://schemas.microsoft.com/office/word/2010/wordprocessingCanvas" xmlns:cx="http://schemas.microsoft.com/office/drawing/2014/chartex" xmlns:cx1="http://schemas.microsoft.com/office/drawing/2015/9/8/chartex" xmlns:cx2="http://schemas.microsoft.com/office/drawing/2015/10/21/chartex" xmlns:cx3="http://schemas.microsoft.com/office/drawing/2016/5/9/chartex" xmlns:cx4="http://schemas.microsoft.com/office/drawing/2016/5/10/chartex" xmlns:cx5="http://schemas.microsoft.com/office/drawing/2016/5/11/chartex" xmlns:cx6="http://schemas.microsoft.com/office/drawing/2016/5/12/chartex" xmlns:cx7="http://schemas.microsoft.com/office/drawing/2016/5/13/chartex" xmlns:cx8="http://schemas.microsoft.com/office/drawing/2016/5/14/chartex" xmlns:mc="http://schemas.openxmlformats.org/markup-compatibility/2006" xmlns:aink="http://schemas.microsoft.com/office/drawing/2016/ink" xmlns:am3d="http://schemas.microsoft.com/office/drawing/2017/model3d" xmlns:o="urn:schemas-microsoft-com:office:office" xmlns:oel="http://schemas.microsoft.com/office/2019/extlst" xmlns:r="http://schemas.openxmlformats.org/officeDocument/2006/relationships" xmlns:m="http://schemas.openxmlformats.org/officeDocument/2006/math" xmlns:v="urn:schemas-microsoft-com:vml" xmlns:wp14="http://schemas.microsoft.com/office/word/2010/wordprocessingDrawing" xmlns:wp="http://schemas.openxmlformats.org/drawingml/2006/wordprocessingDrawing" xmlns:w10="urn:schemas-microsoft-com:office:word" xmlns:w="http://schemas.openxmlformats.org/wordprocessingml/2006/main" xmlns:w14="http://schemas.microsoft.com/office/word/2010/wordml" xmlns:w15="http://schemas.microsoft.com/office/word/2012/wordml" xmlns:w16cex="http://schemas.microsoft.com/office/word/2018/wordml/cex" xmlns:w16cid="http://schemas.microsoft.com/office/word/2016/wordml/cid" xmlns:w16="http://schemas.microsoft.com/office/word/2018/wordml" xmlns:w16sdtdh="http://schemas.microsoft.com/office/word/2020/wordml/sdtdatahash" xmlns:w16se="http://schemas.microsoft.com/office/word/2015/wordml/symex" xmlns:wpg="http://schemas.microsoft.com/office/word/2010/wordprocessingGroup" xmlns:wpi="http://schemas.microsoft.com/office/word/2010/wordprocessingInk" xmlns:wne="http://schemas.microsoft.com/office/word/2006/wordml" xmlns:wps="http://schemas.microsoft.com/office/word/2010/wordprocessingShape" mc:Ignorable="w14 w15 w16se w16cid w16 w16cex w16sdtdh wp14">
   <w:background w:color="FFFFFF"/>
   <w:body>
     <w:bookmarkStart w:id="0" w:name="page1"/>
@@ -79,7 +79,7 @@
               </wp:anchor>
             </w:drawing>
           </mc:Choice>
-          <mc:Fallback xmlns:w16sdtfl="http://schemas.microsoft.com/office/word/2024/wordml/sdtformatlock" xmlns:w16du="http://schemas.microsoft.com/office/word/2023/wordml/word16du" xmlns:oel="http://schemas.microsoft.com/office/2019/extlst">
+          <mc:Fallback xmlns:w16du="http://schemas.microsoft.com/office/word/2023/wordml/word16du" xmlns:w16sdtfl="http://schemas.microsoft.com/office/word/2024/wordml/sdtformatlock">
             <w:pict>
               <v:line w14:anchorId="05FED36B" id="Line 3" o:spid="_x0000_s1026" style="position:absolute;z-index:-251660288;visibility:visible;mso-wrap-style:square;mso-width-percent:0;mso-height-percent:0;mso-wrap-distance-left:9pt;mso-wrap-distance-top:0;mso-wrap-distance-right:9pt;mso-wrap-distance-bottom:0;mso-position-horizontal:absolute;mso-position-horizontal-relative:page;mso-position-vertical:absolute;mso-position-vertical-relative:page;mso-width-percent:0;mso-height-percent:0;mso-width-relative:page;mso-height-relative:page" from="24pt,24.2pt" to="571.4pt,24.2pt" o:gfxdata="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" strokeweight=".16931mm">
                 <w10:wrap anchorx="page" anchory="page"/>
@@ -155,7 +155,7 @@
               </wp:anchor>
             </w:drawing>
           </mc:Choice>
-          <mc:Fallback xmlns:w16sdtfl="http://schemas.microsoft.com/office/word/2024/wordml/sdtformatlock" xmlns:w16du="http://schemas.microsoft.com/office/word/2023/wordml/word16du" xmlns:oel="http://schemas.microsoft.com/office/2019/extlst">
+          <mc:Fallback xmlns:w16du="http://schemas.microsoft.com/office/word/2023/wordml/word16du" xmlns:w16sdtfl="http://schemas.microsoft.com/office/word/2024/wordml/sdtformatlock">
             <w:pict>
               <v:line w14:anchorId="71874A41" id="Line 4" o:spid="_x0000_s1026" style="position:absolute;z-index:-251659264;visibility:visible;mso-wrap-style:square;mso-width-percent:0;mso-height-percent:0;mso-wrap-distance-left:9pt;mso-wrap-distance-top:0;mso-wrap-distance-right:9pt;mso-wrap-distance-bottom:0;mso-position-horizontal:absolute;mso-position-horizontal-relative:page;mso-position-vertical:absolute;mso-position-vertical-relative:page;mso-width-percent:0;mso-height-percent:0;mso-width-relative:page;mso-height-relative:page" from="24.2pt,24pt" to="24.2pt,818pt" o:gfxdata="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" strokeweight=".16931mm">
                 <w10:wrap anchorx="page" anchory="page"/>
@@ -231,7 +231,7 @@
               </wp:anchor>
             </w:drawing>
           </mc:Choice>
-          <mc:Fallback xmlns:w16sdtfl="http://schemas.microsoft.com/office/word/2024/wordml/sdtformatlock" xmlns:w16du="http://schemas.microsoft.com/office/word/2023/wordml/word16du" xmlns:oel="http://schemas.microsoft.com/office/2019/extlst">
+          <mc:Fallback xmlns:w16du="http://schemas.microsoft.com/office/word/2023/wordml/word16du" xmlns:w16sdtfl="http://schemas.microsoft.com/office/word/2024/wordml/sdtformatlock">
             <w:pict>
               <v:line w14:anchorId="55D7ECB0" id="Line 5" o:spid="_x0000_s1026" style="position:absolute;z-index:-251658240;visibility:visible;mso-wrap-style:square;mso-width-percent:0;mso-height-percent:0;mso-wrap-distance-left:9pt;mso-wrap-distance-top:0;mso-wrap-distance-right:9pt;mso-wrap-distance-bottom:0;mso-position-horizontal:absolute;mso-position-horizontal-relative:page;mso-position-vertical:absolute;mso-position-vertical-relative:page;mso-width-percent:0;mso-height-percent:0;mso-width-relative:page;mso-height-relative:page" from="571.15pt,24pt" to="571.15pt,818pt" o:gfxdata="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" strokeweight=".16931mm">
                 <w10:wrap anchorx="page" anchory="page"/>
@@ -642,7 +642,15 @@
           <w:b/>
           <w:szCs w:val="24"/>
         </w:rPr>
-        <w:t>CAIO MARINHO DO REIS</w:t>
+        <w:t>CAIO MARINHO DO REI</w:t>
+      </w:r>
+      <w:r>
+        <w:rPr>
+          <w:rFonts w:eastAsia="Arial"/>
+          <w:b/>
+          <w:szCs w:val="24"/>
+        </w:rPr>
+        <w:t>S</w:t>
       </w:r>
     </w:p>
     <w:p>
@@ -1142,7 +1150,7 @@
               </wp:anchor>
             </w:drawing>
           </mc:Choice>
-          <mc:Fallback xmlns:w16sdtfl="http://schemas.microsoft.com/office/word/2024/wordml/sdtformatlock" xmlns:w16du="http://schemas.microsoft.com/office/word/2023/wordml/word16du" xmlns:oel="http://schemas.microsoft.com/office/2019/extlst">
+          <mc:Fallback xmlns:w16du="http://schemas.microsoft.com/office/word/2023/wordml/word16du" xmlns:w16sdtfl="http://schemas.microsoft.com/office/word/2024/wordml/sdtformatlock">
             <w:pict>
               <v:line w14:anchorId="73DC976D" id="Line 6" o:spid="_x0000_s1026" style="position:absolute;z-index:-251657216;visibility:visible;mso-wrap-style:square;mso-width-percent:0;mso-height-percent:0;mso-wrap-distance-left:9pt;mso-wrap-distance-top:0;mso-wrap-distance-right:9pt;mso-wrap-distance-bottom:0;mso-position-horizontal:absolute;mso-position-horizontal-relative:text;mso-position-vertical:absolute;mso-position-vertical-relative:text;mso-width-percent:0;mso-height-percent:0;mso-width-relative:page;mso-height-relative:page" from="-48pt,70.9pt" to="499.4pt,70.9pt" o:gfxdata="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" strokeweight=".16931mm"/>
             </w:pict>
@@ -3885,7 +3893,7 @@
 </file>
 
 <file path=word/endnotes.xml><?xml version="1.0" encoding="utf-8"?>
-<w:endnotes xmlns:wpc="http://schemas.microsoft.com/office/word/2010/wordprocessingCanvas" xmlns:cx="http://schemas.microsoft.com/office/drawing/2014/chartex" xmlns:cx1="http://schemas.microsoft.com/office/drawing/2015/9/8/chartex" xmlns:cx2="http://schemas.microsoft.com/office/drawing/2015/10/21/chartex" xmlns:cx3="http://schemas.microsoft.com/office/drawing/2016/5/9/chartex" xmlns:cx4="http://schemas.microsoft.com/office/drawing/2016/5/10/chartex" xmlns:cx5="http://schemas.microsoft.com/office/drawing/2016/5/11/chartex" xmlns:cx6="http://schemas.microsoft.com/office/drawing/2016/5/12/chartex" xmlns:cx7="http://schemas.microsoft.com/office/drawing/2016/5/13/chartex" xmlns:cx8="http://schemas.microsoft.com/office/drawing/2016/5/14/chartex" xmlns:mc="http://schemas.openxmlformats.org/markup-compatibility/2006" xmlns:aink="http://schemas.microsoft.com/office/drawing/2016/ink" xmlns:am3d="http://schemas.microsoft.com/office/drawing/2017/model3d" xmlns:o="urn:schemas-microsoft-com:office:office" xmlns:r="http://schemas.openxmlformats.org/officeDocument/2006/relationships" xmlns:m="http://schemas.openxmlformats.org/officeDocument/2006/math" xmlns:v="urn:schemas-microsoft-com:vml" xmlns:wp14="http://schemas.microsoft.com/office/word/2010/wordprocessingDrawing" xmlns:wp="http://schemas.openxmlformats.org/drawingml/2006/wordprocessingDrawing" xmlns:w10="urn:schemas-microsoft-com:office:word" xmlns:w="http://schemas.openxmlformats.org/wordprocessingml/2006/main" xmlns:w14="http://schemas.microsoft.com/office/word/2010/wordml" xmlns:w15="http://schemas.microsoft.com/office/word/2012/wordml" xmlns:w16cex="http://schemas.microsoft.com/office/word/2018/wordml/cex" xmlns:w16cid="http://schemas.microsoft.com/office/word/2016/wordml/cid" xmlns:w16="http://schemas.microsoft.com/office/word/2018/wordml" xmlns:w16sdtdh="http://schemas.microsoft.com/office/word/2020/wordml/sdtdatahash" xmlns:w16se="http://schemas.microsoft.com/office/word/2015/wordml/symex" xmlns:wpg="http://schemas.microsoft.com/office/word/2010/wordprocessingGroup" xmlns:wpi="http://schemas.microsoft.com/office/word/2010/wordprocessingInk" xmlns:wne="http://schemas.microsoft.com/office/word/2006/wordml" xmlns:wps="http://schemas.microsoft.com/office/word/2010/wordprocessingShape" mc:Ignorable="w14 w15 w16se w16cid w16 w16cex w16sdtdh wp14">
+<w:endnotes xmlns:wpc="http://schemas.microsoft.com/office/word/2010/wordprocessingCanvas" xmlns:cx="http://schemas.microsoft.com/office/drawing/2014/chartex" xmlns:cx1="http://schemas.microsoft.com/office/drawing/2015/9/8/chartex" xmlns:cx2="http://schemas.microsoft.com/office/drawing/2015/10/21/chartex" xmlns:cx3="http://schemas.microsoft.com/office/drawing/2016/5/9/chartex" xmlns:cx4="http://schemas.microsoft.com/office/drawing/2016/5/10/chartex" xmlns:cx5="http://schemas.microsoft.com/office/drawing/2016/5/11/chartex" xmlns:cx6="http://schemas.microsoft.com/office/drawing/2016/5/12/chartex" xmlns:cx7="http://schemas.microsoft.com/office/drawing/2016/5/13/chartex" xmlns:cx8="http://schemas.microsoft.com/office/drawing/2016/5/14/chartex" xmlns:mc="http://schemas.openxmlformats.org/markup-compatibility/2006" xmlns:aink="http://schemas.microsoft.com/office/drawing/2016/ink" xmlns:am3d="http://schemas.microsoft.com/office/drawing/2017/model3d" xmlns:o="urn:schemas-microsoft-com:office:office" xmlns:oel="http://schemas.microsoft.com/office/2019/extlst" xmlns:r="http://schemas.openxmlformats.org/officeDocument/2006/relationships" xmlns:m="http://schemas.openxmlformats.org/officeDocument/2006/math" xmlns:v="urn:schemas-microsoft-com:vml" xmlns:wp14="http://schemas.microsoft.com/office/word/2010/wordprocessingDrawing" xmlns:wp="http://schemas.openxmlformats.org/drawingml/2006/wordprocessingDrawing" xmlns:w10="urn:schemas-microsoft-com:office:word" xmlns:w="http://schemas.openxmlformats.org/wordprocessingml/2006/main" xmlns:w14="http://schemas.microsoft.com/office/word/2010/wordml" xmlns:w15="http://schemas.microsoft.com/office/word/2012/wordml" xmlns:w16cex="http://schemas.microsoft.com/office/word/2018/wordml/cex" xmlns:w16cid="http://schemas.microsoft.com/office/word/2016/wordml/cid" xmlns:w16="http://schemas.microsoft.com/office/word/2018/wordml" xmlns:w16sdtdh="http://schemas.microsoft.com/office/word/2020/wordml/sdtdatahash" xmlns:w16se="http://schemas.microsoft.com/office/word/2015/wordml/symex" xmlns:wpg="http://schemas.microsoft.com/office/word/2010/wordprocessingGroup" xmlns:wpi="http://schemas.microsoft.com/office/word/2010/wordprocessingInk" xmlns:wne="http://schemas.microsoft.com/office/word/2006/wordml" xmlns:wps="http://schemas.microsoft.com/office/word/2010/wordprocessingShape" mc:Ignorable="w14 w15 w16se w16cid w16 w16cex w16sdtdh wp14">
   <w:endnote w:type="separator" w:id="-1">
     <w:p>
       <w:r>
@@ -3904,7 +3912,7 @@
 </file>
 
 <file path=word/footer1.xml><?xml version="1.0" encoding="utf-8"?>
-<w:ftr xmlns:wpc="http://schemas.microsoft.com/office/word/2010/wordprocessingCanvas" xmlns:cx="http://schemas.microsoft.com/office/drawing/2014/chartex" xmlns:cx1="http://schemas.microsoft.com/office/drawing/2015/9/8/chartex" xmlns:cx2="http://schemas.microsoft.com/office/drawing/2015/10/21/chartex" xmlns:cx3="http://schemas.microsoft.com/office/drawing/2016/5/9/chartex" xmlns:cx4="http://schemas.microsoft.com/office/drawing/2016/5/10/chartex" xmlns:cx5="http://schemas.microsoft.com/office/drawing/2016/5/11/chartex" xmlns:cx6="http://schemas.microsoft.com/office/drawing/2016/5/12/chartex" xmlns:cx7="http://schemas.microsoft.com/office/drawing/2016/5/13/chartex" xmlns:cx8="http://schemas.microsoft.com/office/drawing/2016/5/14/chartex" xmlns:mc="http://schemas.openxmlformats.org/markup-compatibility/2006" xmlns:aink="http://schemas.microsoft.com/office/drawing/2016/ink" xmlns:am3d="http://schemas.microsoft.com/office/drawing/2017/model3d" xmlns:o="urn:schemas-microsoft-com:office:office" xmlns:r="http://schemas.openxmlformats.org/officeDocument/2006/relationships" xmlns:m="http://schemas.openxmlformats.org/officeDocument/2006/math" xmlns:v="urn:schemas-microsoft-com:vml" xmlns:wp14="http://schemas.microsoft.com/office/word/2010/wordprocessingDrawing" xmlns:wp="http://schemas.openxmlformats.org/drawingml/2006/wordprocessingDrawing" xmlns:w10="urn:schemas-microsoft-com:office:word" xmlns:w="http://schemas.openxmlformats.org/wordprocessingml/2006/main" xmlns:w14="http://schemas.microsoft.com/office/word/2010/wordml" xmlns:w15="http://schemas.microsoft.com/office/word/2012/wordml" xmlns:w16cex="http://schemas.microsoft.com/office/word/2018/wordml/cex" xmlns:w16cid="http://schemas.microsoft.com/office/word/2016/wordml/cid" xmlns:w16="http://schemas.microsoft.com/office/word/2018/wordml" xmlns:w16sdtdh="http://schemas.microsoft.com/office/word/2020/wordml/sdtdatahash" xmlns:w16se="http://schemas.microsoft.com/office/word/2015/wordml/symex" xmlns:wpg="http://schemas.microsoft.com/office/word/2010/wordprocessingGroup" xmlns:wpi="http://schemas.microsoft.com/office/word/2010/wordprocessingInk" xmlns:wne="http://schemas.microsoft.com/office/word/2006/wordml" xmlns:wps="http://schemas.microsoft.com/office/word/2010/wordprocessingShape" mc:Ignorable="w14 w15 w16se w16cid w16 w16cex w16sdtdh wp14">
+<w:ftr xmlns:wpc="http://schemas.microsoft.com/office/word/2010/wordprocessingCanvas" xmlns:cx="http://schemas.microsoft.com/office/drawing/2014/chartex" xmlns:cx1="http://schemas.microsoft.com/office/drawing/2015/9/8/chartex" xmlns:cx2="http://schemas.microsoft.com/office/drawing/2015/10/21/chartex" xmlns:cx3="http://schemas.microsoft.com/office/drawing/2016/5/9/chartex" xmlns:cx4="http://schemas.microsoft.com/office/drawing/2016/5/10/chartex" xmlns:cx5="http://schemas.microsoft.com/office/drawing/2016/5/11/chartex" xmlns:cx6="http://schemas.microsoft.com/office/drawing/2016/5/12/chartex" xmlns:cx7="http://schemas.microsoft.com/office/drawing/2016/5/13/chartex" xmlns:cx8="http://schemas.microsoft.com/office/drawing/2016/5/14/chartex" xmlns:mc="http://schemas.openxmlformats.org/markup-compatibility/2006" xmlns:aink="http://schemas.microsoft.com/office/drawing/2016/ink" xmlns:am3d="http://schemas.microsoft.com/office/drawing/2017/model3d" xmlns:o="urn:schemas-microsoft-com:office:office" xmlns:oel="http://schemas.microsoft.com/office/2019/extlst" xmlns:r="http://schemas.openxmlformats.org/officeDocument/2006/relationships" xmlns:m="http://schemas.openxmlformats.org/officeDocument/2006/math" xmlns:v="urn:schemas-microsoft-com:vml" xmlns:wp14="http://schemas.microsoft.com/office/word/2010/wordprocessingDrawing" xmlns:wp="http://schemas.openxmlformats.org/drawingml/2006/wordprocessingDrawing" xmlns:w10="urn:schemas-microsoft-com:office:word" xmlns:w="http://schemas.openxmlformats.org/wordprocessingml/2006/main" xmlns:w14="http://schemas.microsoft.com/office/word/2010/wordml" xmlns:w15="http://schemas.microsoft.com/office/word/2012/wordml" xmlns:w16cex="http://schemas.microsoft.com/office/word/2018/wordml/cex" xmlns:w16cid="http://schemas.microsoft.com/office/word/2016/wordml/cid" xmlns:w16="http://schemas.microsoft.com/office/word/2018/wordml" xmlns:w16sdtdh="http://schemas.microsoft.com/office/word/2020/wordml/sdtdatahash" xmlns:w16se="http://schemas.microsoft.com/office/word/2015/wordml/symex" xmlns:wpg="http://schemas.microsoft.com/office/word/2010/wordprocessingGroup" xmlns:wpi="http://schemas.microsoft.com/office/word/2010/wordprocessingInk" xmlns:wne="http://schemas.microsoft.com/office/word/2006/wordml" xmlns:wps="http://schemas.microsoft.com/office/word/2010/wordprocessingShape" mc:Ignorable="w14 w15 w16se w16cid w16 w16cex w16sdtdh wp14">
   <w:sdt>
     <w:sdtPr>
       <w:id w:val="-1801215071"/>
@@ -3913,7 +3921,6 @@
         <w:docPartUnique/>
       </w:docPartObj>
     </w:sdtPr>
-    <w:sdtEndPr/>
     <w:sdtContent>
       <w:p>
         <w:pPr>
@@ -3950,7 +3957,7 @@
 </file>
 
 <file path=word/footnotes.xml><?xml version="1.0" encoding="utf-8"?>
-<w:footnotes xmlns:wpc="http://schemas.microsoft.com/office/word/2010/wordprocessingCanvas" xmlns:cx="http://schemas.microsoft.com/office/drawing/2014/chartex" xmlns:cx1="http://schemas.microsoft.com/office/drawing/2015/9/8/chartex" xmlns:cx2="http://schemas.microsoft.com/office/drawing/2015/10/21/chartex" xmlns:cx3="http://schemas.microsoft.com/office/drawing/2016/5/9/chartex" xmlns:cx4="http://schemas.microsoft.com/office/drawing/2016/5/10/chartex" xmlns:cx5="http://schemas.microsoft.com/office/drawing/2016/5/11/chartex" xmlns:cx6="http://schemas.microsoft.com/office/drawing/2016/5/12/chartex" xmlns:cx7="http://schemas.microsoft.com/office/drawing/2016/5/13/chartex" xmlns:cx8="http://schemas.microsoft.com/office/drawing/2016/5/14/chartex" xmlns:mc="http://schemas.openxmlformats.org/markup-compatibility/2006" xmlns:aink="http://schemas.microsoft.com/office/drawing/2016/ink" xmlns:am3d="http://schemas.microsoft.com/office/drawing/2017/model3d" xmlns:o="urn:schemas-microsoft-com:office:office" xmlns:r="http://schemas.openxmlformats.org/officeDocument/2006/relationships" xmlns:m="http://schemas.openxmlformats.org/officeDocument/2006/math" xmlns:v="urn:schemas-microsoft-com:vml" xmlns:wp14="http://schemas.microsoft.com/office/word/2010/wordprocessingDrawing" xmlns:wp="http://schemas.openxmlformats.org/drawingml/2006/wordprocessingDrawing" xmlns:w10="urn:schemas-microsoft-com:office:word" xmlns:w="http://schemas.openxmlformats.org/wordprocessingml/2006/main" xmlns:w14="http://schemas.microsoft.com/office/word/2010/wordml" xmlns:w15="http://schemas.microsoft.com/office/word/2012/wordml" xmlns:w16cex="http://schemas.microsoft.com/office/word/2018/wordml/cex" xmlns:w16cid="http://schemas.microsoft.com/office/word/2016/wordml/cid" xmlns:w16="http://schemas.microsoft.com/office/word/2018/wordml" xmlns:w16sdtdh="http://schemas.microsoft.com/office/word/2020/wordml/sdtdatahash" xmlns:w16se="http://schemas.microsoft.com/office/word/2015/wordml/symex" xmlns:wpg="http://schemas.microsoft.com/office/word/2010/wordprocessingGroup" xmlns:wpi="http://schemas.microsoft.com/office/word/2010/wordprocessingInk" xmlns:wne="http://schemas.microsoft.com/office/word/2006/wordml" xmlns:wps="http://schemas.microsoft.com/office/word/2010/wordprocessingShape" mc:Ignorable="w14 w15 w16se w16cid w16 w16cex w16sdtdh wp14">
+<w:footnotes xmlns:wpc="http://schemas.microsoft.com/office/word/2010/wordprocessingCanvas" xmlns:cx="http://schemas.microsoft.com/office/drawing/2014/chartex" xmlns:cx1="http://schemas.microsoft.com/office/drawing/2015/9/8/chartex" xmlns:cx2="http://schemas.microsoft.com/office/drawing/2015/10/21/chartex" xmlns:cx3="http://schemas.microsoft.com/office/drawing/2016/5/9/chartex" xmlns:cx4="http://schemas.microsoft.com/office/drawing/2016/5/10/chartex" xmlns:cx5="http://schemas.microsoft.com/office/drawing/2016/5/11/chartex" xmlns:cx6="http://schemas.microsoft.com/office/drawing/2016/5/12/chartex" xmlns:cx7="http://schemas.microsoft.com/office/drawing/2016/5/13/chartex" xmlns:cx8="http://schemas.microsoft.com/office/drawing/2016/5/14/chartex" xmlns:mc="http://schemas.openxmlformats.org/markup-compatibility/2006" xmlns:aink="http://schemas.microsoft.com/office/drawing/2016/ink" xmlns:am3d="http://schemas.microsoft.com/office/drawing/2017/model3d" xmlns:o="urn:schemas-microsoft-com:office:office" xmlns:oel="http://schemas.microsoft.com/office/2019/extlst" xmlns:r="http://schemas.openxmlformats.org/officeDocument/2006/relationships" xmlns:m="http://schemas.openxmlformats.org/officeDocument/2006/math" xmlns:v="urn:schemas-microsoft-com:vml" xmlns:wp14="http://schemas.microsoft.com/office/word/2010/wordprocessingDrawing" xmlns:wp="http://schemas.openxmlformats.org/drawingml/2006/wordprocessingDrawing" xmlns:w10="urn:schemas-microsoft-com:office:word" xmlns:w="http://schemas.openxmlformats.org/wordprocessingml/2006/main" xmlns:w14="http://schemas.microsoft.com/office/word/2010/wordml" xmlns:w15="http://schemas.microsoft.com/office/word/2012/wordml" xmlns:w16cex="http://schemas.microsoft.com/office/word/2018/wordml/cex" xmlns:w16cid="http://schemas.microsoft.com/office/word/2016/wordml/cid" xmlns:w16="http://schemas.microsoft.com/office/word/2018/wordml" xmlns:w16sdtdh="http://schemas.microsoft.com/office/word/2020/wordml/sdtdatahash" xmlns:w16se="http://schemas.microsoft.com/office/word/2015/wordml/symex" xmlns:wpg="http://schemas.microsoft.com/office/word/2010/wordprocessingGroup" xmlns:wpi="http://schemas.microsoft.com/office/word/2010/wordprocessingInk" xmlns:wne="http://schemas.microsoft.com/office/word/2006/wordml" xmlns:wps="http://schemas.microsoft.com/office/word/2010/wordprocessingShape" mc:Ignorable="w14 w15 w16se w16cid w16 w16cex w16sdtdh wp14">
   <w:footnote w:type="separator" w:id="-1">
     <w:p>
       <w:r>
@@ -3969,7 +3976,7 @@
 </file>
 
 <file path=word/numbering.xml><?xml version="1.0" encoding="utf-8"?>
-<w:numbering xmlns:wpc="http://schemas.microsoft.com/office/word/2010/wordprocessingCanvas" xmlns:cx="http://schemas.microsoft.com/office/drawing/2014/chartex" xmlns:cx1="http://schemas.microsoft.com/office/drawing/2015/9/8/chartex" xmlns:cx2="http://schemas.microsoft.com/office/drawing/2015/10/21/chartex" xmlns:cx3="http://schemas.microsoft.com/office/drawing/2016/5/9/chartex" xmlns:cx4="http://schemas.microsoft.com/office/drawing/2016/5/10/chartex" xmlns:cx5="http://schemas.microsoft.com/office/drawing/2016/5/11/chartex" xmlns:cx6="http://schemas.microsoft.com/office/drawing/2016/5/12/chartex" xmlns:cx7="http://schemas.microsoft.com/office/drawing/2016/5/13/chartex" xmlns:cx8="http://schemas.microsoft.com/office/drawing/2016/5/14/chartex" xmlns:mc="http://schemas.openxmlformats.org/markup-compatibility/2006" xmlns:aink="http://schemas.microsoft.com/office/drawing/2016/ink" xmlns:am3d="http://schemas.microsoft.com/office/drawing/2017/model3d" xmlns:o="urn:schemas-microsoft-com:office:office" xmlns:r="http://schemas.openxmlformats.org/officeDocument/2006/relationships" xmlns:m="http://schemas.openxmlformats.org/officeDocument/2006/math" xmlns:v="urn:schemas-microsoft-com:vml" xmlns:wp14="http://schemas.microsoft.com/office/word/2010/wordprocessingDrawing" xmlns:wp="http://schemas.openxmlformats.org/drawingml/2006/wordprocessingDrawing" xmlns:w10="urn:schemas-microsoft-com:office:word" xmlns:w="http://schemas.openxmlformats.org/wordprocessingml/2006/main" xmlns:w14="http://schemas.microsoft.com/office/word/2010/wordml" xmlns:w15="http://schemas.microsoft.com/office/word/2012/wordml" xmlns:w16cex="http://schemas.microsoft.com/office/word/2018/wordml/cex" xmlns:w16cid="http://schemas.microsoft.com/office/word/2016/wordml/cid" xmlns:w16="http://schemas.microsoft.com/office/word/2018/wordml" xmlns:w16sdtdh="http://schemas.microsoft.com/office/word/2020/wordml/sdtdatahash" xmlns:w16se="http://schemas.microsoft.com/office/word/2015/wordml/symex" xmlns:wpg="http://schemas.microsoft.com/office/word/2010/wordprocessingGroup" xmlns:wpi="http://schemas.microsoft.com/office/word/2010/wordprocessingInk" xmlns:wne="http://schemas.microsoft.com/office/word/2006/wordml" xmlns:wps="http://schemas.microsoft.com/office/word/2010/wordprocessingShape" mc:Ignorable="w14 w15 w16se w16cid w16 w16cex w16sdtdh wp14">
+<w:numbering xmlns:wpc="http://schemas.microsoft.com/office/word/2010/wordprocessingCanvas" xmlns:cx="http://schemas.microsoft.com/office/drawing/2014/chartex" xmlns:cx1="http://schemas.microsoft.com/office/drawing/2015/9/8/chartex" xmlns:cx2="http://schemas.microsoft.com/office/drawing/2015/10/21/chartex" xmlns:cx3="http://schemas.microsoft.com/office/drawing/2016/5/9/chartex" xmlns:cx4="http://schemas.microsoft.com/office/drawing/2016/5/10/chartex" xmlns:cx5="http://schemas.microsoft.com/office/drawing/2016/5/11/chartex" xmlns:cx6="http://schemas.microsoft.com/office/drawing/2016/5/12/chartex" xmlns:cx7="http://schemas.microsoft.com/office/drawing/2016/5/13/chartex" xmlns:cx8="http://schemas.microsoft.com/office/drawing/2016/5/14/chartex" xmlns:mc="http://schemas.openxmlformats.org/markup-compatibility/2006" xmlns:aink="http://schemas.microsoft.com/office/drawing/2016/ink" xmlns:am3d="http://schemas.microsoft.com/office/drawing/2017/model3d" xmlns:o="urn:schemas-microsoft-com:office:office" xmlns:oel="http://schemas.microsoft.com/office/2019/extlst" xmlns:r="http://schemas.openxmlformats.org/officeDocument/2006/relationships" xmlns:m="http://schemas.openxmlformats.org/officeDocument/2006/math" xmlns:v="urn:schemas-microsoft-com:vml" xmlns:wp14="http://schemas.microsoft.com/office/word/2010/wordprocessingDrawing" xmlns:wp="http://schemas.openxmlformats.org/drawingml/2006/wordprocessingDrawing" xmlns:w10="urn:schemas-microsoft-com:office:word" xmlns:w="http://schemas.openxmlformats.org/wordprocessingml/2006/main" xmlns:w14="http://schemas.microsoft.com/office/word/2010/wordml" xmlns:w15="http://schemas.microsoft.com/office/word/2012/wordml" xmlns:w16cex="http://schemas.microsoft.com/office/word/2018/wordml/cex" xmlns:w16cid="http://schemas.microsoft.com/office/word/2016/wordml/cid" xmlns:w16="http://schemas.microsoft.com/office/word/2018/wordml" xmlns:w16sdtdh="http://schemas.microsoft.com/office/word/2020/wordml/sdtdatahash" xmlns:w16se="http://schemas.microsoft.com/office/word/2015/wordml/symex" xmlns:wpg="http://schemas.microsoft.com/office/word/2010/wordprocessingGroup" xmlns:wpi="http://schemas.microsoft.com/office/word/2010/wordprocessingInk" xmlns:wne="http://schemas.microsoft.com/office/word/2006/wordml" xmlns:wps="http://schemas.microsoft.com/office/word/2010/wordprocessingShape" mc:Ignorable="w14 w15 w16se w16cid w16 w16cex w16sdtdh wp14">
   <w:abstractNum w:abstractNumId="0" w15:restartNumberingAfterBreak="0">
     <w:nsid w:val="00000001"/>
     <w:multiLevelType w:val="hybridMultilevel"/>
@@ -4692,25 +4699,25 @@
       </w:rPr>
     </w:lvl>
   </w:abstractNum>
-  <w:num w:numId="1">
+  <w:num w:numId="1" w16cid:durableId="577978851">
     <w:abstractNumId w:val="0"/>
   </w:num>
-  <w:num w:numId="2">
+  <w:num w:numId="2" w16cid:durableId="1853256228">
     <w:abstractNumId w:val="3"/>
   </w:num>
-  <w:num w:numId="3">
+  <w:num w:numId="3" w16cid:durableId="950432590">
     <w:abstractNumId w:val="6"/>
   </w:num>
-  <w:num w:numId="4">
+  <w:num w:numId="4" w16cid:durableId="1850414067">
     <w:abstractNumId w:val="5"/>
   </w:num>
-  <w:num w:numId="5">
+  <w:num w:numId="5" w16cid:durableId="189607742">
     <w:abstractNumId w:val="4"/>
   </w:num>
-  <w:num w:numId="6">
+  <w:num w:numId="6" w16cid:durableId="98456463">
     <w:abstractNumId w:val="2"/>
   </w:num>
-  <w:num w:numId="7">
+  <w:num w:numId="7" w16cid:durableId="1264648670">
     <w:abstractNumId w:val="1"/>
   </w:num>
 </w:numbering>

</xml_diff>